<commit_message>
it's really done this time
</commit_message>
<xml_diff>
--- a/Computational Methods/Computational Methods Assignment.docx
+++ b/Computational Methods/Computational Methods Assignment.docx
@@ -2,7 +2,7 @@
 <file path=word/document.xml><?xml version="1.0" encoding="utf-8"?>
 <w:document xmlns:w="http://schemas.openxmlformats.org/wordprocessingml/2006/main" xmlns:m="http://schemas.openxmlformats.org/officeDocument/2006/math" xmlns:r="http://schemas.openxmlformats.org/officeDocument/2006/relationships" xmlns:o="urn:schemas-microsoft-com:office:office" xmlns:v="urn:schemas-microsoft-com:vml" xmlns:w10="urn:schemas-microsoft-com:office:word" xmlns:a="http://schemas.openxmlformats.org/drawingml/2006/main" xmlns:pic="http://schemas.openxmlformats.org/drawingml/2006/picture" xmlns:wp="http://schemas.openxmlformats.org/drawingml/2006/wordprocessingDrawing">
   <w:body>
-    <w:bookmarkStart w:id="68" w:name="computational-methods"/>
+    <w:bookmarkStart w:id="69" w:name="computational-methods"/>
     <w:p>
       <w:pPr>
         <w:pStyle w:val="Heading1"/>
@@ -19186,7 +19186,7 @@
       </w:r>
     </w:p>
     <w:bookmarkEnd w:id="50"/>
-    <w:bookmarkStart w:id="66" w:name="task-5---art-gallery-problem"/>
+    <w:bookmarkStart w:id="67" w:name="task-5---art-gallery-problem"/>
     <w:p>
       <w:pPr>
         <w:pStyle w:val="Heading2"/>
@@ -19354,7 +19354,102 @@
         <w:footnoteReference w:id="54"/>
       </w:r>
       <w:r>
-        <w:t xml:space="preserve">.</w:t>
+        <w:t xml:space="preserve">, which leaves a brute-force time complexity of</w:t>
+      </w:r>
+      <w:r>
+        <w:t xml:space="preserve"> </w:t>
+      </w:r>
+      <m:oMath>
+        <m:r>
+          <m:t>O</m:t>
+        </m:r>
+        <m:d>
+          <m:dPr>
+            <m:begChr m:val="("/>
+            <m:endChr m:val=")"/>
+            <m:sepChr m:val=""/>
+            <m:grow/>
+          </m:dPr>
+          <m:e>
+            <m:nary>
+              <m:naryPr>
+                <m:chr m:val="∑"/>
+                <m:limLoc m:val="undOvr"/>
+                <m:subHide m:val="off"/>
+                <m:supHide m:val="off"/>
+              </m:naryPr>
+              <m:sub>
+                <m:r>
+                  <m:t>r</m:t>
+                </m:r>
+                <m:r>
+                  <m:rPr>
+                    <m:sty m:val="p"/>
+                  </m:rPr>
+                  <m:t>=</m:t>
+                </m:r>
+                <m:r>
+                  <m:t>1</m:t>
+                </m:r>
+              </m:sub>
+              <m:sup>
+                <m:r>
+                  <m:t>r</m:t>
+                </m:r>
+                <m:r>
+                  <m:rPr>
+                    <m:sty m:val="p"/>
+                  </m:rPr>
+                  <m:t>=</m:t>
+                </m:r>
+                <m:f>
+                  <m:fPr>
+                    <m:type m:val="bar"/>
+                  </m:fPr>
+                  <m:num>
+                    <m:r>
+                      <m:t>n</m:t>
+                    </m:r>
+                  </m:num>
+                  <m:den>
+                    <m:r>
+                      <m:t>3</m:t>
+                    </m:r>
+                  </m:den>
+                </m:f>
+              </m:sup>
+              <m:e>
+                <m:sSup>
+                  <m:e>
+                    <m:r>
+                      <m:t>​</m:t>
+                    </m:r>
+                  </m:e>
+                  <m:sup>
+                    <m:r>
+                      <m:t>n</m:t>
+                    </m:r>
+                  </m:sup>
+                </m:sSup>
+                <m:sSub>
+                  <m:e>
+                    <m:r>
+                      <m:t>C</m:t>
+                    </m:r>
+                  </m:e>
+                  <m:sub>
+                    <m:r>
+                      <m:t>r</m:t>
+                    </m:r>
+                  </m:sub>
+                </m:sSub>
+              </m:e>
+            </m:nary>
+          </m:e>
+        </m:d>
+      </m:oMath>
+      <w:r>
+        <w:t xml:space="preserve">, equivalent to the number of arrangements of guards.</w:t>
       </w:r>
     </w:p>
     <w:p>
@@ -19398,7 +19493,16 @@
         <w:t xml:space="preserve"> </w:t>
       </w:r>
       <w:r>
-        <w:t xml:space="preserve">concept described earlier.</w:t>
+        <w:t xml:space="preserve">concept described earlier, and further reduces the number of arrangements, and thus lowering the upper bound of the sum in complexity expression described above. However, this adds the complexity of 3-colouring the graph, which is still an NP-complete problem in itself (Bensmail et al., 2019)</w:t>
+      </w:r>
+      <w:r>
+        <w:rPr>
+          <w:rStyle w:val="FootnoteReference"/>
+        </w:rPr>
+        <w:footnoteReference w:id="57"/>
+      </w:r>
+      <w:r>
+        <w:t xml:space="preserve">.</w:t>
       </w:r>
     </w:p>
     <w:p>
@@ -19406,7 +19510,7 @@
         <w:pStyle w:val="BodyText"/>
       </w:pPr>
       <w:r>
-        <w:t xml:space="preserve">Both of these geometric proofs reduce the search space in terms of finding solutions for smaller numbers of guards by setting an upper bound. Fisk’s proof even provides a starting point of candidate guard placements. However, these approaches are somewhat naive as they cannot optimise concave shapes where vertices are not shared, since they really only consider topology, and not the actual shape of the polygon in question.</w:t>
+        <w:t xml:space="preserve">Both of these geometric proofs reduce the search space in terms of finding solutions for smaller numbers of guards by setting an upper bound. Fisk’s proof even provides a starting point of candidate guard placements. However, these approaches are somewhat naive as they cannot optimise concave shapes where vertices are not shared, since they really only consider topology, not the actual shape of the polygon.</w:t>
       </w:r>
     </w:p>
     <w:p>
@@ -19418,18 +19522,18 @@
           <wp:inline>
             <wp:extent cx="3200400" cy="2937477"/>
             <wp:effectExtent b="0" l="0" r="0" t="0"/>
-            <wp:docPr descr="An example of a simple but difficult-to-optimise gallery layout" title="" id="58" name="Picture"/>
+            <wp:docPr descr="An example of a simple but difficult-to-optimise gallery layout" title="" id="59" name="Picture"/>
             <a:graphic>
               <a:graphicData uri="http://schemas.openxmlformats.org/drawingml/2006/picture">
                 <pic:pic>
                   <pic:nvPicPr>
-                    <pic:cNvPr descr="diagrams/Complicated%20Gallery.png" id="59" name="Picture"/>
+                    <pic:cNvPr descr="diagrams/complicated_gallery.png" id="60" name="Picture"/>
                     <pic:cNvPicPr>
                       <a:picLocks noChangeArrowheads="1" noChangeAspect="1"/>
                     </pic:cNvPicPr>
                   </pic:nvPicPr>
                   <pic:blipFill>
-                    <a:blip r:embed="rId57"/>
+                    <a:blip r:embed="rId58"/>
                     <a:stretch>
                       <a:fillRect/>
                     </a:stretch>
@@ -19477,7 +19581,7 @@
         <w:pStyle w:val="BodyText"/>
       </w:pPr>
       <w:r>
-        <w:t xml:space="preserve">An algorithm to optimise this problem (to minimise the number of guards) would need to be able to look at different combinations of guard placements to see if the number of guards can be reduced (i.e. brute-force). Heuristics could be applied, for example by counting around vertices and looking at their corner angles relative to the origin vertex to see if there are occluded (invisible from that point). A dynamic approach could be used: checking for each vertex, which other vertices are visible to it, and iteratively eliminating those with poorest visibility to narrow the search space (using Fisk’s limit to restrict the search space as well).</w:t>
+        <w:t xml:space="preserve">An algorithm to optimise this problem (minimising the number of guards) would look at every combination of guard placements to see if the number of guards can be reduced (a brute-force approach). Heuristics could be applied, for example by counting around vertices and considering corner angles relative to the origin vertex to see if they are occluded (invisible from that point). A dynamic approach could also be used: checking for each vertex, which other vertices are visible to it, and iteratively eliminating those with poorest visibility to narrow the search space (using Fisk’s limit to restrict the search space as well).</w:t>
       </w:r>
     </w:p>
     <w:p>
@@ -19491,7 +19595,7 @@
         <w:rPr>
           <w:rStyle w:val="FootnoteReference"/>
         </w:rPr>
-        <w:footnoteReference w:id="60"/>
+        <w:footnoteReference w:id="61"/>
       </w:r>
       <w:r>
         <w:t xml:space="preserve">.</w:t>
@@ -19508,7 +19612,7 @@
         <w:rPr>
           <w:rStyle w:val="FootnoteReference"/>
         </w:rPr>
-        <w:footnoteReference w:id="61"/>
+        <w:footnoteReference w:id="62"/>
       </w:r>
       <w:r>
         <w:t xml:space="preserve">. However, even this may not produce optimal results, see Fig. 3 again.</w:t>
@@ -19525,7 +19629,7 @@
         <w:rPr>
           <w:rStyle w:val="FootnoteReference"/>
         </w:rPr>
-        <w:footnoteReference w:id="62"/>
+        <w:footnoteReference w:id="63"/>
       </w:r>
       <w:r>
         <w:t xml:space="preserve">, (Schuchardt and Hecker, 1995)</w:t>
@@ -19534,7 +19638,7 @@
         <w:rPr>
           <w:rStyle w:val="FootnoteReference"/>
         </w:rPr>
-        <w:footnoteReference w:id="63"/>
+        <w:footnoteReference w:id="64"/>
       </w:r>
       <w:r>
         <w:t xml:space="preserve">.</w:t>
@@ -19551,7 +19655,7 @@
         <w:rPr>
           <w:rStyle w:val="FootnoteReference"/>
         </w:rPr>
-        <w:footnoteReference w:id="64"/>
+        <w:footnoteReference w:id="65"/>
       </w:r>
       <w:r>
         <w:t xml:space="preserve">, which means placing the</w:t>
@@ -19578,14 +19682,14 @@
         <w:rPr>
           <w:rStyle w:val="FootnoteReference"/>
         </w:rPr>
-        <w:footnoteReference w:id="65"/>
+        <w:footnoteReference w:id="66"/>
       </w:r>
       <w:r>
         <w:t xml:space="preserve">.</w:t>
       </w:r>
     </w:p>
-    <w:bookmarkEnd w:id="66"/>
-    <w:bookmarkStart w:id="67" w:name="bibliography"/>
+    <w:bookmarkEnd w:id="67"/>
+    <w:bookmarkStart w:id="68" w:name="bibliography"/>
     <w:p>
       <w:pPr>
         <w:pStyle w:val="Heading2"/>
@@ -20700,8 +20804,63 @@
         <w:t xml:space="preserve">, 88, pp. 280–289. doi:10.1016/j.cor.2017.06.026.</w:t>
       </w:r>
     </w:p>
-    <w:bookmarkEnd w:id="67"/>
+    <w:p>
+      <w:pPr>
+        <w:pStyle w:val="BodyText"/>
+      </w:pPr>
+      <w:r>
+        <w:t xml:space="preserve">Bensmail, J. </w:t>
+      </w:r>
+      <w:r>
+        <w:rPr>
+          <w:iCs/>
+          <w:i/>
+        </w:rPr>
+        <w:t xml:space="preserve">et al.</w:t>
+      </w:r>
+      <w:r>
+        <w:t xml:space="preserve"> (2019)</w:t>
+      </w:r>
+      <w:r>
+        <w:t xml:space="preserve"> </w:t>
+      </w:r>
+      <w:r>
+        <w:rPr>
+          <w:iCs/>
+          <w:i/>
+        </w:rPr>
+        <w:t xml:space="preserve">‘</w:t>
+      </w:r>
+      <w:r>
+        <w:rPr>
+          <w:iCs/>
+          <w:i/>
+        </w:rPr>
+        <w:t xml:space="preserve">Backbone colouring and algorithms for TDMA scheduling</w:t>
+      </w:r>
+      <w:r>
+        <w:rPr>
+          <w:iCs/>
+          <w:i/>
+        </w:rPr>
+        <w:t xml:space="preserve">’</w:t>
+      </w:r>
+      <w:r>
+        <w:t xml:space="preserve">, </w:t>
+      </w:r>
+      <w:r>
+        <w:rPr>
+          <w:iCs/>
+          <w:i/>
+        </w:rPr>
+        <w:t xml:space="preserve">Discrete Mathematics &amp; Theoretical Computer Science</w:t>
+      </w:r>
+      <w:r>
+        <w:t xml:space="preserve">, 21(3). doi:10.23638/DMTCS-21-3-24.</w:t>
+      </w:r>
+    </w:p>
     <w:bookmarkEnd w:id="68"/>
+    <w:bookmarkEnd w:id="69"/>
     <w:sectPr/>
   </w:body>
 </w:document>
@@ -21842,7 +22001,7 @@
       </w:r>
     </w:p>
   </w:footnote>
-  <w:footnote w:id="60">
+  <w:footnote w:id="57">
     <w:p>
       <w:pPr>
         <w:pStyle w:val="FootnoteText"/>
@@ -21857,7 +22016,7 @@
         <w:t xml:space="preserve"> </w:t>
       </w:r>
       <w:r>
-        <w:t xml:space="preserve">Biedl, T. </w:t>
+        <w:t xml:space="preserve">Bensmail, J. </w:t>
       </w:r>
       <w:r>
         <w:rPr>
@@ -21867,7 +22026,7 @@
         <w:t xml:space="preserve">et al.</w:t>
       </w:r>
       <w:r>
-        <w:t xml:space="preserve"> (2012)</w:t>
+        <w:t xml:space="preserve"> (2019)</w:t>
       </w:r>
       <w:r>
         <w:t xml:space="preserve"> </w:t>
@@ -21884,7 +22043,7 @@
           <w:iCs/>
           <w:i/>
         </w:rPr>
-        <w:t xml:space="preserve">The Art Gallery Theorem for Polyominoes.</w:t>
+        <w:t xml:space="preserve">Backbone colouring and algorithms for TDMA scheduling</w:t>
       </w:r>
       <w:r>
         <w:rPr>
@@ -21894,17 +22053,17 @@
         <w:t xml:space="preserve">’</w:t>
       </w:r>
       <w:r>
-        <w:t xml:space="preserve"> </w:t>
+        <w:t xml:space="preserve">, </w:t>
       </w:r>
       <w:r>
         <w:rPr>
           <w:iCs/>
           <w:i/>
         </w:rPr>
-        <w:t xml:space="preserve">Discrete &amp; Computational Geometry</w:t>
-      </w:r>
-      <w:r>
-        <w:t xml:space="preserve">, 48, pp. 711–720. https://doi.org/10.1007/s00454-012-9429-1</w:t>
+        <w:t xml:space="preserve">Discrete Mathematics &amp; Theoretical Computer Science</w:t>
+      </w:r>
+      <w:r>
+        <w:t xml:space="preserve">, 21(3). doi:10.23638/DMTCS-21-3-24.</w:t>
       </w:r>
     </w:p>
   </w:footnote>
@@ -21923,44 +22082,54 @@
         <w:t xml:space="preserve"> </w:t>
       </w:r>
       <w:r>
-        <w:t xml:space="preserve">Ghosh, S. K. (1987),</w:t>
-      </w:r>
-      <w:r>
-        <w:t xml:space="preserve"> </w:t>
+        <w:t xml:space="preserve">Biedl, T. </w:t>
       </w:r>
       <w:r>
         <w:rPr>
           <w:iCs/>
           <w:i/>
         </w:rPr>
-        <w:t xml:space="preserve">‘</w:t>
+        <w:t xml:space="preserve">et al.</w:t>
+      </w:r>
+      <w:r>
+        <w:t xml:space="preserve"> (2012)</w:t>
+      </w:r>
+      <w:r>
+        <w:t xml:space="preserve"> </w:t>
       </w:r>
       <w:r>
         <w:rPr>
           <w:iCs/>
           <w:i/>
         </w:rPr>
-        <w:t xml:space="preserve">Approximation algorithms for art gallery problems</w:t>
+        <w:t xml:space="preserve">‘</w:t>
       </w:r>
       <w:r>
         <w:rPr>
           <w:iCs/>
           <w:i/>
         </w:rPr>
-        <w:t xml:space="preserve">’</w:t>
-      </w:r>
-      <w:r>
-        <w:t xml:space="preserve">, </w:t>
+        <w:t xml:space="preserve">The Art Gallery Theorem for Polyominoes.</w:t>
       </w:r>
       <w:r>
         <w:rPr>
           <w:iCs/>
           <w:i/>
         </w:rPr>
-        <w:t xml:space="preserve">Proc. Canadian Information Processing Society Congress</w:t>
-      </w:r>
-      <w:r>
-        <w:t xml:space="preserve">, pp. 429–434.</w:t>
+        <w:t xml:space="preserve">’</w:t>
+      </w:r>
+      <w:r>
+        <w:t xml:space="preserve"> </w:t>
+      </w:r>
+      <w:r>
+        <w:rPr>
+          <w:iCs/>
+          <w:i/>
+        </w:rPr>
+        <w:t xml:space="preserve">Discrete &amp; Computational Geometry</w:t>
+      </w:r>
+      <w:r>
+        <w:t xml:space="preserve">, 48, pp. 711–720. https://doi.org/10.1007/s00454-012-9429-1</w:t>
       </w:r>
     </w:p>
   </w:footnote>
@@ -21979,54 +22148,44 @@
         <w:t xml:space="preserve"> </w:t>
       </w:r>
       <w:r>
-        <w:t xml:space="preserve">Kröller, A. </w:t>
+        <w:t xml:space="preserve">Ghosh, S. K. (1987),</w:t>
+      </w:r>
+      <w:r>
+        <w:t xml:space="preserve"> </w:t>
       </w:r>
       <w:r>
         <w:rPr>
           <w:iCs/>
           <w:i/>
         </w:rPr>
-        <w:t xml:space="preserve">et al.</w:t>
-      </w:r>
-      <w:r>
-        <w:t xml:space="preserve"> (2012)</w:t>
-      </w:r>
-      <w:r>
-        <w:t xml:space="preserve"> </w:t>
+        <w:t xml:space="preserve">‘</w:t>
       </w:r>
       <w:r>
         <w:rPr>
           <w:iCs/>
           <w:i/>
         </w:rPr>
-        <w:t xml:space="preserve">‘</w:t>
+        <w:t xml:space="preserve">Approximation algorithms for art gallery problems</w:t>
       </w:r>
       <w:r>
         <w:rPr>
           <w:iCs/>
           <w:i/>
         </w:rPr>
-        <w:t xml:space="preserve">Exact Solutions and Bounds for General Art Gallery Problems</w:t>
+        <w:t xml:space="preserve">’</w:t>
+      </w:r>
+      <w:r>
+        <w:t xml:space="preserve">, </w:t>
       </w:r>
       <w:r>
         <w:rPr>
           <w:iCs/>
           <w:i/>
         </w:rPr>
-        <w:t xml:space="preserve">’</w:t>
-      </w:r>
-      <w:r>
-        <w:t xml:space="preserve">, </w:t>
-      </w:r>
-      <w:r>
-        <w:rPr>
-          <w:iCs/>
-          <w:i/>
-        </w:rPr>
-        <w:t xml:space="preserve">ACM J. Exp. Algorithmics</w:t>
-      </w:r>
-      <w:r>
-        <w:t xml:space="preserve">. New York, NY, USA: Association for Computing Machinery, 17. doi:10.1145/2133803.2184449.</w:t>
+        <w:t xml:space="preserve">Proc. Canadian Information Processing Society Congress</w:t>
+      </w:r>
+      <w:r>
+        <w:t xml:space="preserve">, pp. 429–434.</w:t>
       </w:r>
     </w:p>
   </w:footnote>
@@ -22045,44 +22204,54 @@
         <w:t xml:space="preserve"> </w:t>
       </w:r>
       <w:r>
-        <w:t xml:space="preserve">Schuchardt, D., Hecker, H.D. (1995).</w:t>
-      </w:r>
-      <w:r>
-        <w:t xml:space="preserve"> </w:t>
+        <w:t xml:space="preserve">Kröller, A. </w:t>
       </w:r>
       <w:r>
         <w:rPr>
           <w:iCs/>
           <w:i/>
         </w:rPr>
-        <w:t xml:space="preserve">‘</w:t>
+        <w:t xml:space="preserve">et al.</w:t>
+      </w:r>
+      <w:r>
+        <w:t xml:space="preserve"> (2012)</w:t>
+      </w:r>
+      <w:r>
+        <w:t xml:space="preserve"> </w:t>
       </w:r>
       <w:r>
         <w:rPr>
           <w:iCs/>
           <w:i/>
         </w:rPr>
-        <w:t xml:space="preserve">Two NP‐Hard Art‐Gallery Problems for Ortho‐Polygons.</w:t>
+        <w:t xml:space="preserve">‘</w:t>
       </w:r>
       <w:r>
         <w:rPr>
           <w:iCs/>
           <w:i/>
         </w:rPr>
-        <w:t xml:space="preserve">’</w:t>
-      </w:r>
-      <w:r>
-        <w:t xml:space="preserve"> </w:t>
+        <w:t xml:space="preserve">Exact Solutions and Bounds for General Art Gallery Problems</w:t>
       </w:r>
       <w:r>
         <w:rPr>
           <w:iCs/>
           <w:i/>
         </w:rPr>
-        <w:t xml:space="preserve">Mathematical Logic Quarterly</w:t>
-      </w:r>
-      <w:r>
-        <w:t xml:space="preserve">, 41(2), pp. 261-267. doi:10.1002/malq.19950410212.</w:t>
+        <w:t xml:space="preserve">’</w:t>
+      </w:r>
+      <w:r>
+        <w:t xml:space="preserve">, </w:t>
+      </w:r>
+      <w:r>
+        <w:rPr>
+          <w:iCs/>
+          <w:i/>
+        </w:rPr>
+        <w:t xml:space="preserve">ACM J. Exp. Algorithmics</w:t>
+      </w:r>
+      <w:r>
+        <w:t xml:space="preserve">. New York, NY, USA: Association for Computing Machinery, 17. doi:10.1145/2133803.2184449.</w:t>
       </w:r>
     </w:p>
   </w:footnote>
@@ -22101,58 +22270,114 @@
         <w:t xml:space="preserve"> </w:t>
       </w:r>
       <w:r>
-        <w:t xml:space="preserve">Kröller, A. </w:t>
+        <w:t xml:space="preserve">Schuchardt, D., Hecker, H.D. (1995).</w:t>
+      </w:r>
+      <w:r>
+        <w:t xml:space="preserve"> </w:t>
       </w:r>
       <w:r>
         <w:rPr>
           <w:iCs/>
           <w:i/>
         </w:rPr>
-        <w:t xml:space="preserve">et al.</w:t>
-      </w:r>
-      <w:r>
-        <w:t xml:space="preserve"> (2012)</w:t>
-      </w:r>
-      <w:r>
-        <w:t xml:space="preserve"> </w:t>
+        <w:t xml:space="preserve">‘</w:t>
       </w:r>
       <w:r>
         <w:rPr>
           <w:iCs/>
           <w:i/>
         </w:rPr>
-        <w:t xml:space="preserve">‘</w:t>
+        <w:t xml:space="preserve">Two NP‐Hard Art‐Gallery Problems for Ortho‐Polygons.</w:t>
       </w:r>
       <w:r>
         <w:rPr>
           <w:iCs/>
           <w:i/>
         </w:rPr>
-        <w:t xml:space="preserve">Exact Solutions and Bounds for General Art Gallery Problems</w:t>
+        <w:t xml:space="preserve">’</w:t>
+      </w:r>
+      <w:r>
+        <w:t xml:space="preserve"> </w:t>
       </w:r>
       <w:r>
         <w:rPr>
           <w:iCs/>
           <w:i/>
         </w:rPr>
-        <w:t xml:space="preserve">’</w:t>
-      </w:r>
-      <w:r>
-        <w:t xml:space="preserve">, </w:t>
-      </w:r>
-      <w:r>
-        <w:rPr>
-          <w:iCs/>
-          <w:i/>
-        </w:rPr>
-        <w:t xml:space="preserve">ACM J. Exp. Algorithmics</w:t>
-      </w:r>
-      <w:r>
-        <w:t xml:space="preserve">. New York, NY, USA: Association for Computing Machinery, 17. doi:10.1145/2133803.2184449.</w:t>
+        <w:t xml:space="preserve">Mathematical Logic Quarterly</w:t>
+      </w:r>
+      <w:r>
+        <w:t xml:space="preserve">, 41(2), pp. 261-267. doi:10.1002/malq.19950410212.</w:t>
       </w:r>
     </w:p>
   </w:footnote>
   <w:footnote w:id="65">
+    <w:p>
+      <w:pPr>
+        <w:pStyle w:val="FootnoteText"/>
+      </w:pPr>
+      <w:r>
+        <w:rPr>
+          <w:rStyle w:val="FootnoteReference"/>
+        </w:rPr>
+        <w:footnoteRef/>
+      </w:r>
+      <w:r>
+        <w:t xml:space="preserve"> </w:t>
+      </w:r>
+      <w:r>
+        <w:t xml:space="preserve">Kröller, A. </w:t>
+      </w:r>
+      <w:r>
+        <w:rPr>
+          <w:iCs/>
+          <w:i/>
+        </w:rPr>
+        <w:t xml:space="preserve">et al.</w:t>
+      </w:r>
+      <w:r>
+        <w:t xml:space="preserve"> (2012)</w:t>
+      </w:r>
+      <w:r>
+        <w:t xml:space="preserve"> </w:t>
+      </w:r>
+      <w:r>
+        <w:rPr>
+          <w:iCs/>
+          <w:i/>
+        </w:rPr>
+        <w:t xml:space="preserve">‘</w:t>
+      </w:r>
+      <w:r>
+        <w:rPr>
+          <w:iCs/>
+          <w:i/>
+        </w:rPr>
+        <w:t xml:space="preserve">Exact Solutions and Bounds for General Art Gallery Problems</w:t>
+      </w:r>
+      <w:r>
+        <w:rPr>
+          <w:iCs/>
+          <w:i/>
+        </w:rPr>
+        <w:t xml:space="preserve">’</w:t>
+      </w:r>
+      <w:r>
+        <w:t xml:space="preserve">, </w:t>
+      </w:r>
+      <w:r>
+        <w:rPr>
+          <w:iCs/>
+          <w:i/>
+        </w:rPr>
+        <w:t xml:space="preserve">ACM J. Exp. Algorithmics</w:t>
+      </w:r>
+      <w:r>
+        <w:t xml:space="preserve">. New York, NY, USA: Association for Computing Machinery, 17. doi:10.1145/2133803.2184449.</w:t>
+      </w:r>
+    </w:p>
+  </w:footnote>
+  <w:footnote w:id="66">
     <w:p>
       <w:pPr>
         <w:pStyle w:val="FootnoteText"/>

</xml_diff>